<commit_message>
docs: :memo: Complétion du mémoire
Ajout des paragraphe explicatif relative à la technologies
</commit_message>
<xml_diff>
--- a/MemoireTB_Enzo_Jolidon.docx
+++ b/MemoireTB_Enzo_Jolidon.docx
@@ -2760,6 +2760,12 @@
             <w:noProof/>
             <w:webHidden/>
           </w:rPr>
+        </w:r>
+        <w:r>
+          <w:rPr>
+            <w:noProof/>
+            <w:webHidden/>
+          </w:rPr>
           <w:fldChar w:fldCharType="separate"/>
         </w:r>
         <w:r>
@@ -2854,6 +2860,12 @@
             <w:noProof/>
             <w:webHidden/>
           </w:rPr>
+        </w:r>
+        <w:r>
+          <w:rPr>
+            <w:noProof/>
+            <w:webHidden/>
+          </w:rPr>
           <w:fldChar w:fldCharType="separate"/>
         </w:r>
         <w:r>
@@ -2953,7 +2965,23 @@
         <w:pStyle w:val="Corpsdetexte"/>
       </w:pPr>
       <w:r>
-        <w:t xml:space="preserve">Le maître du jeu (MJ), également connu sous le nom de Game Master (GM), occupe un rôle central et complexe dans le jeu de rôle, en étant responsable de la création et de la gestion de l'univers de jeu. L'une des principales difficultés auxquelles le MJ est confronté réside dans l'imprévisibilité des actions des joueurs. Chaque décision et chaque interaction peuvent dévier de manière inattendue le déroulement de l'histoire, exigeant du MJ une capacité exceptionnelle à improviser et à adapter le scénario en temps réel. De plus, le MJ doit concevoir et animer une multitude de personnages non-joueurs (PNJ), chacun doté de sa propre personnalité, de ses motivations et de ses objectifs. Cette création massive de PNJ </w:t>
+        <w:t xml:space="preserve">Le maître du jeu (MJ), également connu sous le nom de Game Master (GM), occupe un rôle central et complexe dans le jeu de rôle, en étant responsable de la création et de la gestion de l'univers de jeu. L'une des principales difficultés auxquelles le MJ est confronté réside dans l'imprévisibilité des actions des joueurs. </w:t>
+      </w:r>
+    </w:p>
+    <w:p>
+      <w:pPr>
+        <w:pStyle w:val="Corpsdetexte"/>
+      </w:pPr>
+      <w:r>
+        <w:t xml:space="preserve">Chaque décision et chaque interaction peuvent dévier de manière inattendue le déroulement de l'histoire, exigeant du MJ une capacité exceptionnelle à improviser et à adapter le scénario en temps réel. De plus, le MJ doit concevoir et animer une multitude de personnages non-joueurs (PNJ), chacun doté de sa propre personnalité, de ses motivations et de ses objectifs. </w:t>
+      </w:r>
+    </w:p>
+    <w:p>
+      <w:pPr>
+        <w:pStyle w:val="Corpsdetexte"/>
+      </w:pPr>
+      <w:r>
+        <w:t xml:space="preserve">Cette création massive de PNJ </w:t>
       </w:r>
       <w:r>
         <w:t>requiert</w:t>
@@ -3107,6 +3135,44 @@
     </w:p>
     <w:p>
       <w:pPr>
+        <w:pStyle w:val="Corpsdetexte"/>
+      </w:pPr>
+      <w:r>
+        <w:t xml:space="preserve">Afin de développer cette application, il faut choisir parmi les différentes librairie Javascript </w:t>
+      </w:r>
+      <w:r>
+        <w:t xml:space="preserve">à disposition. Dans les plus populaire, on retrouve React.js maintenu par le groupe Meta, Vue.js et </w:t>
+      </w:r>
+      <w:proofErr w:type="spellStart"/>
+      <w:r>
+        <w:t>Angular</w:t>
+      </w:r>
+      <w:proofErr w:type="spellEnd"/>
+      <w:r>
+        <w:t xml:space="preserve"> maintenu par Google et qui a apporté des changements significatifs depuis la version 16. Toutes ces librairies et Framework sont unique mais restent sur la même base à savoir Javascript. De ce fait, elles sont toutes suffisamment qualifié pour produire cette application. Il est possible d’arriver au même résultat indépendamment de la librairie choisie.</w:t>
+      </w:r>
+    </w:p>
+    <w:p>
+      <w:pPr>
+        <w:pStyle w:val="Corpsdetexte"/>
+      </w:pPr>
+      <w:r>
+        <w:t>Après comparaison des évolutions de ces différentes opportunité, et de la popularité de chacun, j’ai décidé de porter mon choix sur la librairie React.js. Ce choix s’exprime d’une affection particulière dans la façon don</w:t>
+      </w:r>
+      <w:r>
+        <w:t xml:space="preserve">t la communauté soutient cette librairie et des différents outils émergents qui propose très souvent des intégrations avec </w:t>
+      </w:r>
+      <w:proofErr w:type="spellStart"/>
+      <w:r>
+        <w:t>React</w:t>
+      </w:r>
+      <w:proofErr w:type="spellEnd"/>
+      <w:r>
+        <w:t>. Aussi, cette librairie est actuellement sur une pente ascendante, ce qui annonce une bonne prospérité pour le projet.</w:t>
+      </w:r>
+    </w:p>
+    <w:p>
+      <w:pPr>
         <w:pStyle w:val="Titre2"/>
       </w:pPr>
       <w:bookmarkStart w:id="21" w:name="_Toc170465925"/>
@@ -3117,6 +3183,166 @@
     </w:p>
     <w:p>
       <w:pPr>
+        <w:pStyle w:val="Corpsdetexte"/>
+      </w:pPr>
+      <w:r>
+        <w:t xml:space="preserve">Afin d’alimenter la partie applicative, il est nécessaire de mettre en place une architecture backend complète et fiable. A l’instar du frontend, plusieurs choix s’offre à nous pour développer le côté serveur de l’application. Différent langage et Framework mature comme Django (Python), Ruby on Rails (Ruby) et </w:t>
+      </w:r>
+      <w:proofErr w:type="spellStart"/>
+      <w:r>
+        <w:t>Laravel</w:t>
+      </w:r>
+      <w:proofErr w:type="spellEnd"/>
+      <w:r>
+        <w:t xml:space="preserve"> (PHP) sont capable de fournir les outils nécessaires.</w:t>
+      </w:r>
+    </w:p>
+    <w:p>
+      <w:pPr>
+        <w:pStyle w:val="Corpsdetexte"/>
+      </w:pPr>
+      <w:r>
+        <w:t xml:space="preserve">Cependant, afin de rester sur une perspective et pour maximiser l’intégration avec </w:t>
+      </w:r>
+      <w:proofErr w:type="spellStart"/>
+      <w:r>
+        <w:t>React</w:t>
+      </w:r>
+      <w:proofErr w:type="spellEnd"/>
+      <w:r>
+        <w:t xml:space="preserve">, j’ai choisi d’opter pour Next.js. Next.js est un Framework développé et maintenu par </w:t>
+      </w:r>
+      <w:proofErr w:type="spellStart"/>
+      <w:r>
+        <w:t>Vercel</w:t>
+      </w:r>
+      <w:proofErr w:type="spellEnd"/>
+      <w:r>
+        <w:t xml:space="preserve"> et qui se base sur </w:t>
+      </w:r>
+      <w:proofErr w:type="spellStart"/>
+      <w:r>
+        <w:t>React</w:t>
+      </w:r>
+      <w:proofErr w:type="spellEnd"/>
+      <w:r>
+        <w:t>. Tout comme ce dernier Next.js utilise le Javascript et met à disposition une multitude d’outils pour alimenter l’application en donnée, définir des « </w:t>
+      </w:r>
+      <w:proofErr w:type="spellStart"/>
+      <w:r>
+        <w:t>endpoint</w:t>
+      </w:r>
+      <w:proofErr w:type="spellEnd"/>
+      <w:r>
+        <w:t xml:space="preserve"> API », gérer la navigation, etc. </w:t>
+      </w:r>
+      <w:r>
+        <w:t>La plus grande plus-value qu’il apporte est les « </w:t>
+      </w:r>
+      <w:proofErr w:type="spellStart"/>
+      <w:r>
+        <w:t>React</w:t>
+      </w:r>
+      <w:proofErr w:type="spellEnd"/>
+      <w:r>
+        <w:t xml:space="preserve"> Server Component ».</w:t>
+      </w:r>
+    </w:p>
+    <w:p>
+      <w:pPr>
+        <w:pStyle w:val="Titre3"/>
+      </w:pPr>
+      <w:r>
+        <w:t xml:space="preserve">Server </w:t>
+      </w:r>
+      <w:proofErr w:type="spellStart"/>
+      <w:r>
+        <w:t>Side</w:t>
+      </w:r>
+      <w:proofErr w:type="spellEnd"/>
+      <w:r>
+        <w:t xml:space="preserve"> Rendering</w:t>
+      </w:r>
+    </w:p>
+    <w:p>
+      <w:pPr>
+        <w:pStyle w:val="Corpsdetexte"/>
+      </w:pPr>
+      <w:r>
+        <w:t xml:space="preserve">Le </w:t>
+      </w:r>
+      <w:r>
+        <w:rPr>
+          <w:rStyle w:val="lev"/>
+          <w:b w:val="0"/>
+          <w:bCs w:val="0"/>
+        </w:rPr>
+        <w:t>rendu côté serveur (SSR)</w:t>
+      </w:r>
+      <w:r>
+        <w:t xml:space="preserve"> est une technique où le contenu de l'application est rendu sur le serveur avant d'être envoyé au client. Cela contraste avec le rendu côté client (Client-</w:t>
+      </w:r>
+      <w:proofErr w:type="spellStart"/>
+      <w:r>
+        <w:t>Side</w:t>
+      </w:r>
+      <w:proofErr w:type="spellEnd"/>
+      <w:r>
+        <w:t xml:space="preserve"> Rendering ou CSR) où le contenu est principalement généré par JavaScript exécuté dans le navigateur. SSR améliore le temps de chargement initial et le </w:t>
+      </w:r>
+      <w:r>
+        <w:lastRenderedPageBreak/>
+        <w:t>référencement (SEO) en fournissant une page complètement rendue au navigateur dès la première requête. Cela permet d'obtenir des données dynamiques sur le serveur avant de rendre la page, ce qui est particulièrement utile pour les applications nécessitant des données à jour dès le chargement initial.</w:t>
+      </w:r>
+    </w:p>
+    <w:p>
+      <w:pPr>
+        <w:pStyle w:val="Titre3"/>
+      </w:pPr>
+      <w:proofErr w:type="spellStart"/>
+      <w:r>
+        <w:t>React</w:t>
+      </w:r>
+      <w:proofErr w:type="spellEnd"/>
+      <w:r>
+        <w:t xml:space="preserve"> Server Component</w:t>
+      </w:r>
+    </w:p>
+    <w:p>
+      <w:pPr>
+        <w:pStyle w:val="Corpsdetexte"/>
+      </w:pPr>
+      <w:r>
+        <w:t xml:space="preserve">Contrairement aux composants classiques de </w:t>
+      </w:r>
+      <w:proofErr w:type="spellStart"/>
+      <w:r>
+        <w:t>React</w:t>
+      </w:r>
+      <w:proofErr w:type="spellEnd"/>
+      <w:r>
+        <w:t xml:space="preserve">, les </w:t>
+      </w:r>
+      <w:r>
+        <w:t>« </w:t>
+      </w:r>
+      <w:proofErr w:type="spellStart"/>
+      <w:r>
+        <w:t>React</w:t>
+      </w:r>
+      <w:proofErr w:type="spellEnd"/>
+      <w:r>
+        <w:t xml:space="preserve"> Server Components</w:t>
+      </w:r>
+      <w:r>
+        <w:t> »</w:t>
+      </w:r>
+      <w:r>
+        <w:t xml:space="preserve"> sont exécutés sur le serveur. Cela signifie que le code de ces composants n'est pas envoyé au client, ce qui réduit la quantité de JavaScript que le navigateur doit télécharger et exécuter. En pratique, cela permet de rendre les parties statiques ou prévisibles de l'interface utilisateur plus rapidement et de manière plus efficace.</w:t>
+      </w:r>
+    </w:p>
+    <w:p>
+      <w:pPr>
         <w:pStyle w:val="Titre2"/>
       </w:pPr>
       <w:bookmarkStart w:id="22" w:name="_Toc170465926"/>
@@ -3127,6 +3353,38 @@
     </w:p>
     <w:p>
       <w:pPr>
+        <w:pStyle w:val="Corpsdetexte"/>
+      </w:pPr>
+      <w:r>
+        <w:t xml:space="preserve">Enfin, pour que l’application persiste dans le temps, une base de données fiable et durable sera indispensable. Au vu des schémas de données, il n’y pas de place au doute. Une base de données relationnel (SQL) semble être le choix le plus approprié. </w:t>
+      </w:r>
+    </w:p>
+    <w:p>
+      <w:pPr>
+        <w:pStyle w:val="Corpsdetexte"/>
+      </w:pPr>
+      <w:r>
+        <w:t>Afin de s’adapter au divers service existent sur le marché, j’utiliserais une base de données PostgreSQL hébergé par le Saas « </w:t>
+      </w:r>
+      <w:proofErr w:type="spellStart"/>
+      <w:r>
+        <w:t>Neon</w:t>
+      </w:r>
+      <w:proofErr w:type="spellEnd"/>
+      <w:r>
+        <w:t xml:space="preserve"> Tech ». Ce service est reconnu et approuvé par différent organisme notamment </w:t>
+      </w:r>
+      <w:proofErr w:type="spellStart"/>
+      <w:r>
+        <w:t>Vercel</w:t>
+      </w:r>
+      <w:proofErr w:type="spellEnd"/>
+      <w:r>
+        <w:t xml:space="preserve">. </w:t>
+      </w:r>
+    </w:p>
+    <w:p>
+      <w:pPr>
         <w:pStyle w:val="Titre2"/>
       </w:pPr>
       <w:bookmarkStart w:id="23" w:name="_Toc170465927"/>
@@ -3134,6 +3392,52 @@
         <w:t>Déploiement</w:t>
       </w:r>
       <w:bookmarkEnd w:id="23"/>
+    </w:p>
+    <w:p>
+      <w:pPr>
+        <w:pStyle w:val="Corpsdetexte"/>
+      </w:pPr>
+      <w:r>
+        <w:t xml:space="preserve">En ce qui concerne l’hébergement de l’application, </w:t>
+      </w:r>
+      <w:proofErr w:type="spellStart"/>
+      <w:r>
+        <w:t>Vercel</w:t>
+      </w:r>
+      <w:proofErr w:type="spellEnd"/>
+      <w:r>
+        <w:t xml:space="preserve"> propose des services d’hébergement pour les applications Next.js. Ce service est le choix idéal pour déployer l’application en production est avoir un service fiable, disponible et sans engager de coût. </w:t>
+      </w:r>
+    </w:p>
+    <w:p>
+      <w:pPr>
+        <w:pStyle w:val="Corpsdetexte"/>
+      </w:pPr>
+      <w:r>
+        <w:t xml:space="preserve">D’autre service plus réputé comme AWS, </w:t>
+      </w:r>
+      <w:proofErr w:type="spellStart"/>
+      <w:r>
+        <w:t>Infomaniak</w:t>
+      </w:r>
+      <w:proofErr w:type="spellEnd"/>
+      <w:r>
+        <w:t xml:space="preserve">, </w:t>
+      </w:r>
+      <w:proofErr w:type="spellStart"/>
+      <w:r>
+        <w:t>Hostinger</w:t>
+      </w:r>
+      <w:proofErr w:type="spellEnd"/>
+      <w:r>
+        <w:t xml:space="preserve"> et autre Saas aurais également pu être de bonne option si un budget avait été mis à disposition</w:t>
+      </w:r>
+      <w:r>
+        <w:t xml:space="preserve"> pour le déploiement de l’application</w:t>
+      </w:r>
+      <w:r>
+        <w:t>.</w:t>
+      </w:r>
     </w:p>
     <w:p>
       <w:pPr>
@@ -3150,6 +3454,78 @@
         <w:t>Versioning</w:t>
       </w:r>
       <w:bookmarkEnd w:id="24"/>
+    </w:p>
+    <w:p>
+      <w:pPr>
+        <w:pStyle w:val="Corpsdetexte"/>
+      </w:pPr>
+      <w:r>
+        <w:t xml:space="preserve">Enfin, pour </w:t>
+      </w:r>
+      <w:r>
+        <w:t>développer l’application et implémenté les fonctionnalités au fur et à mesure, j’utiliserais Git qui permettra de gérer les états de fichier (Modifié, ajouté, supprimé, non traqué) ainsi que de garder un historique des versions pour voir l’évolution et de revenir en arrière.</w:t>
+      </w:r>
+    </w:p>
+    <w:p>
+      <w:pPr>
+        <w:pStyle w:val="Corpsdetexte"/>
+      </w:pPr>
+      <w:r>
+        <w:t xml:space="preserve">Il permettra aussi de </w:t>
+      </w:r>
+      <w:r>
+        <w:t>séparer</w:t>
+      </w:r>
+      <w:r>
+        <w:t xml:space="preserve"> </w:t>
+      </w:r>
+      <w:r>
+        <w:t xml:space="preserve">différent état de l’application afin de développé différente fonctionnalité sans en entraver d’autre encore en développement. Cette façon de </w:t>
+      </w:r>
+      <w:r>
+        <w:lastRenderedPageBreak/>
+        <w:t>procédé étant plus approprié dans un projet qui engage plusieurs développeurs, elle peut néanmoins avoir certains aspect pratique.</w:t>
+      </w:r>
+    </w:p>
+    <w:p>
+      <w:pPr>
+        <w:pStyle w:val="Titre3"/>
+      </w:pPr>
+      <w:proofErr w:type="spellStart"/>
+      <w:r>
+        <w:t>Github</w:t>
+      </w:r>
+      <w:proofErr w:type="spellEnd"/>
+    </w:p>
+    <w:p>
+      <w:pPr>
+        <w:pStyle w:val="Corpsdetexte"/>
+      </w:pPr>
+      <w:r>
+        <w:t xml:space="preserve">Pour sauvegarder ce développement et pouvoir le partager, un espace sur </w:t>
+      </w:r>
+      <w:proofErr w:type="spellStart"/>
+      <w:r>
+        <w:t>Github</w:t>
+      </w:r>
+      <w:proofErr w:type="spellEnd"/>
+      <w:r>
+        <w:t xml:space="preserve"> sera en place. Il permettra d’avoir un graphique de l’ensemble du projet. Un espace sur </w:t>
+      </w:r>
+      <w:proofErr w:type="spellStart"/>
+      <w:r>
+        <w:t>Gihlab</w:t>
+      </w:r>
+      <w:proofErr w:type="spellEnd"/>
+      <w:r>
+        <w:t xml:space="preserve"> aurait également pu faire l’affaire mais les points clés de </w:t>
+      </w:r>
+      <w:r>
+        <w:t>cet outil</w:t>
+      </w:r>
+      <w:r>
+        <w:t xml:space="preserve"> comme la CI/CD pour l’automatisation n’avaient pas de plus-value pour le projet.</w:t>
+      </w:r>
     </w:p>
     <w:p>
       <w:r>
@@ -4952,6 +5328,47 @@
       <w:lang w:eastAsia="en-US"/>
     </w:rPr>
   </w:style>
+  <w:style w:type="paragraph" w:styleId="NormalWeb">
+    <w:name w:val="Normal (Web)"/>
+    <w:basedOn w:val="Normal"/>
+    <w:uiPriority w:val="99"/>
+    <w:semiHidden/>
+    <w:unhideWhenUsed/>
+    <w:rsid w:val="00213B87"/>
+    <w:pPr>
+      <w:spacing w:before="100" w:beforeAutospacing="1" w:after="100" w:afterAutospacing="1"/>
+    </w:pPr>
+    <w:rPr>
+      <w:rFonts w:ascii="Times New Roman" w:eastAsia="Times New Roman" w:hAnsi="Times New Roman"/>
+      <w:sz w:val="24"/>
+      <w:szCs w:val="24"/>
+      <w:lang w:eastAsia="fr-CH"/>
+    </w:rPr>
+  </w:style>
+  <w:style w:type="character" w:styleId="lev">
+    <w:name w:val="Strong"/>
+    <w:basedOn w:val="Policepardfaut"/>
+    <w:uiPriority w:val="22"/>
+    <w:qFormat/>
+    <w:rsid w:val="00213B87"/>
+    <w:rPr>
+      <w:b/>
+      <w:bCs/>
+    </w:rPr>
+  </w:style>
+  <w:style w:type="character" w:styleId="CodeHTML">
+    <w:name w:val="HTML Code"/>
+    <w:basedOn w:val="Policepardfaut"/>
+    <w:uiPriority w:val="99"/>
+    <w:semiHidden/>
+    <w:unhideWhenUsed/>
+    <w:rsid w:val="00213B87"/>
+    <w:rPr>
+      <w:rFonts w:ascii="Courier New" w:eastAsia="Times New Roman" w:hAnsi="Courier New" w:cs="Courier New"/>
+      <w:sz w:val="20"/>
+      <w:szCs w:val="20"/>
+    </w:rPr>
+  </w:style>
 </w:styles>
 </file>
 
@@ -5217,6 +5634,15 @@
 </file>
 
 <file path=customXml/item1.xml><?xml version="1.0" encoding="utf-8"?>
+<?mso-contentType ?>
+<FormTemplates xmlns="http://schemas.microsoft.com/sharepoint/v3/contenttype/forms">
+  <Display>DocumentLibraryForm</Display>
+  <Edit>DocumentLibraryForm</Edit>
+  <New>DocumentLibraryForm</New>
+</FormTemplates>
+</file>
+
+<file path=customXml/item2.xml><?xml version="1.0" encoding="utf-8"?>
 <ct:contentTypeSchema xmlns:ct="http://schemas.microsoft.com/office/2006/metadata/contentType" xmlns:ma="http://schemas.microsoft.com/office/2006/metadata/properties/metaAttributes" ct:_="" ma:_="" ma:contentTypeName="Document" ma:contentTypeID="0x0101007436039429CCDF4CA89D9F35E729D1B9" ma:contentTypeVersion="13" ma:contentTypeDescription="Crée un document." ma:contentTypeScope="" ma:versionID="80722ec131e28028b8e8c187ddf51aca">
   <xsd:schema xmlns:xsd="http://www.w3.org/2001/XMLSchema" xmlns:xs="http://www.w3.org/2001/XMLSchema" xmlns:p="http://schemas.microsoft.com/office/2006/metadata/properties" xmlns:ns2="2973953b-47a0-44b2-bc78-998c310f71a1" xmlns:ns3="2ff3f30f-d827-4db2-90e2-f1791af4cee3" targetNamespace="http://schemas.microsoft.com/office/2006/metadata/properties" ma:root="true" ma:fieldsID="902e5bbb144dd885e975aa0c088367b4" ns2:_="" ns3:_="">
     <xsd:import namespace="2973953b-47a0-44b2-bc78-998c310f71a1"/>
@@ -5425,16 +5851,11 @@
 </ct:contentTypeSchema>
 </file>
 
-<file path=customXml/item2.xml><?xml version="1.0" encoding="utf-8"?>
-<?mso-contentType ?>
-<FormTemplates xmlns="http://schemas.microsoft.com/sharepoint/v3/contenttype/forms">
-  <Display>DocumentLibraryForm</Display>
-  <Edit>DocumentLibraryForm</Edit>
-  <New>DocumentLibraryForm</New>
-</FormTemplates>
+<file path=customXml/item3.xml><?xml version="1.0" encoding="utf-8"?>
+<b:Sources xmlns:b="http://schemas.openxmlformats.org/officeDocument/2006/bibliography" xmlns="http://schemas.openxmlformats.org/officeDocument/2006/bibliography" SelectedStyle="\APA.XSL" StyleName="APA"/>
 </file>
 
-<file path=customXml/item3.xml><?xml version="1.0" encoding="utf-8"?>
+<file path=customXml/item4.xml><?xml version="1.0" encoding="utf-8"?>
 <p:properties xmlns:p="http://schemas.microsoft.com/office/2006/metadata/properties" xmlns:xsi="http://www.w3.org/2001/XMLSchema-instance" xmlns:pc="http://schemas.microsoft.com/office/infopath/2007/PartnerControls">
   <documentManagement>
     <lcf76f155ced4ddcb4097134ff3c332f xmlns="2973953b-47a0-44b2-bc78-998c310f71a1">
@@ -5445,11 +5866,15 @@
 </p:properties>
 </file>
 
-<file path=customXml/item4.xml><?xml version="1.0" encoding="utf-8"?>
-<b:Sources xmlns:b="http://schemas.openxmlformats.org/officeDocument/2006/bibliography" xmlns="http://schemas.openxmlformats.org/officeDocument/2006/bibliography" SelectedStyle="\APA.XSL" StyleName="APA"/>
+<file path=customXml/itemProps1.xml><?xml version="1.0" encoding="utf-8"?>
+<ds:datastoreItem xmlns:ds="http://schemas.openxmlformats.org/officeDocument/2006/customXml" ds:itemID="{70D10EAF-2C13-4F31-8648-6FBA5A46ABF4}">
+  <ds:schemaRefs>
+    <ds:schemaRef ds:uri="http://schemas.microsoft.com/sharepoint/v3/contenttype/forms"/>
+  </ds:schemaRefs>
+</ds:datastoreItem>
 </file>
 
-<file path=customXml/itemProps1.xml><?xml version="1.0" encoding="utf-8"?>
+<file path=customXml/itemProps2.xml><?xml version="1.0" encoding="utf-8"?>
 <ds:datastoreItem xmlns:ds="http://schemas.openxmlformats.org/officeDocument/2006/customXml" ds:itemID="{F9087985-3906-420C-B1AF-EDAFA442C7B7}">
   <ds:schemaRefs>
     <ds:schemaRef ds:uri="http://schemas.microsoft.com/office/2006/metadata/contentType"/>
@@ -5468,35 +5893,21 @@
 </ds:datastoreItem>
 </file>
 
-<file path=customXml/itemProps2.xml><?xml version="1.0" encoding="utf-8"?>
-<ds:datastoreItem xmlns:ds="http://schemas.openxmlformats.org/officeDocument/2006/customXml" ds:itemID="{70D10EAF-2C13-4F31-8648-6FBA5A46ABF4}">
+<file path=customXml/itemProps3.xml><?xml version="1.0" encoding="utf-8"?>
+<ds:datastoreItem xmlns:ds="http://schemas.openxmlformats.org/officeDocument/2006/customXml" ds:itemID="{094037A2-5DC3-4F59-8ABE-6636A94D4E5B}">
   <ds:schemaRefs>
-    <ds:schemaRef ds:uri="http://schemas.microsoft.com/sharepoint/v3/contenttype/forms"/>
-  </ds:schemaRefs>
-</ds:datastoreItem>
-</file>
-
-<file path=customXml/itemProps3.xml><?xml version="1.0" encoding="utf-8"?>
-<ds:datastoreItem xmlns:ds="http://schemas.openxmlformats.org/officeDocument/2006/customXml" ds:itemID="{03AF427C-BF46-45DF-BD4D-16D9D13F1E6E}">
-  <ds:schemaRefs>
-    <ds:schemaRef ds:uri="http://www.w3.org/XML/1998/namespace"/>
-    <ds:schemaRef ds:uri="http://purl.org/dc/dcmitype/"/>
-    <ds:schemaRef ds:uri="http://schemas.openxmlformats.org/package/2006/metadata/core-properties"/>
-    <ds:schemaRef ds:uri="http://schemas.microsoft.com/office/2006/metadata/properties"/>
-    <ds:schemaRef ds:uri="http://schemas.microsoft.com/office/infopath/2007/PartnerControls"/>
-    <ds:schemaRef ds:uri="http://purl.org/dc/elements/1.1/"/>
-    <ds:schemaRef ds:uri="http://purl.org/dc/terms/"/>
-    <ds:schemaRef ds:uri="http://schemas.microsoft.com/office/2006/documentManagement/types"/>
-    <ds:schemaRef ds:uri="2ff3f30f-d827-4db2-90e2-f1791af4cee3"/>
-    <ds:schemaRef ds:uri="2973953b-47a0-44b2-bc78-998c310f71a1"/>
+    <ds:schemaRef ds:uri="http://schemas.openxmlformats.org/officeDocument/2006/bibliography"/>
   </ds:schemaRefs>
 </ds:datastoreItem>
 </file>
 
 <file path=customXml/itemProps4.xml><?xml version="1.0" encoding="utf-8"?>
-<ds:datastoreItem xmlns:ds="http://schemas.openxmlformats.org/officeDocument/2006/customXml" ds:itemID="{094037A2-5DC3-4F59-8ABE-6636A94D4E5B}">
+<ds:datastoreItem xmlns:ds="http://schemas.openxmlformats.org/officeDocument/2006/customXml" ds:itemID="{03AF427C-BF46-45DF-BD4D-16D9D13F1E6E}">
   <ds:schemaRefs>
-    <ds:schemaRef ds:uri="http://schemas.openxmlformats.org/officeDocument/2006/bibliography"/>
+    <ds:schemaRef ds:uri="http://schemas.microsoft.com/office/2006/metadata/properties"/>
+    <ds:schemaRef ds:uri="http://schemas.microsoft.com/office/infopath/2007/PartnerControls"/>
+    <ds:schemaRef ds:uri="2973953b-47a0-44b2-bc78-998c310f71a1"/>
+    <ds:schemaRef ds:uri="2ff3f30f-d827-4db2-90e2-f1791af4cee3"/>
   </ds:schemaRefs>
 </ds:datastoreItem>
 </file>
</xml_diff>

<commit_message>
docs: Ecriture des fonctionnalités
</commit_message>
<xml_diff>
--- a/MemoireTB_Enzo_Jolidon.docx
+++ b/MemoireTB_Enzo_Jolidon.docx
@@ -3141,15 +3141,7 @@
         <w:t xml:space="preserve">Afin de développer cette application, il faut choisir parmi les différentes librairie Javascript </w:t>
       </w:r>
       <w:r>
-        <w:t xml:space="preserve">à disposition. Dans les plus populaire, on retrouve React.js maintenu par le groupe Meta, Vue.js et </w:t>
-      </w:r>
-      <w:proofErr w:type="spellStart"/>
-      <w:r>
-        <w:t>Angular</w:t>
-      </w:r>
-      <w:proofErr w:type="spellEnd"/>
-      <w:r>
-        <w:t xml:space="preserve"> maintenu par Google et qui a apporté des changements significatifs depuis la version 16. Toutes ces librairies et Framework sont unique mais restent sur la même base à savoir Javascript. De ce fait, elles sont toutes suffisamment qualifié pour produire cette application. Il est possible d’arriver au même résultat indépendamment de la librairie choisie.</w:t>
+        <w:t>à disposition. Dans les plus populaire, on retrouve React.js maintenu par le groupe Meta, Vue.js et Angular maintenu par Google et qui a apporté des changements significatifs depuis la version 16. Toutes ces librairies et Framework sont unique mais restent sur la même base à savoir Javascript. De ce fait, elles sont toutes suffisamment qualifié pour produire cette application. Il est possible d’arriver au même résultat indépendamment de la librairie choisie.</w:t>
       </w:r>
     </w:p>
     <w:p>
@@ -3160,15 +3152,7 @@
         <w:t>Après comparaison des évolutions de ces différentes opportunité, et de la popularité de chacun, j’ai décidé de porter mon choix sur la librairie React.js. Ce choix s’exprime d’une affection particulière dans la façon don</w:t>
       </w:r>
       <w:r>
-        <w:t xml:space="preserve">t la communauté soutient cette librairie et des différents outils émergents qui propose très souvent des intégrations avec </w:t>
-      </w:r>
-      <w:proofErr w:type="spellStart"/>
-      <w:r>
-        <w:t>React</w:t>
-      </w:r>
-      <w:proofErr w:type="spellEnd"/>
-      <w:r>
-        <w:t>. Aussi, cette librairie est actuellement sur une pente ascendante, ce qui annonce une bonne prospérité pour le projet.</w:t>
+        <w:t>t la communauté soutient cette librairie et des différents outils émergents qui propose très souvent des intégrations avec React. Aussi, cette librairie est actuellement sur une pente ascendante, ce qui annonce une bonne prospérité pour le projet.</w:t>
       </w:r>
     </w:p>
     <w:p>
@@ -3186,66 +3170,18 @@
         <w:pStyle w:val="Corpsdetexte"/>
       </w:pPr>
       <w:r>
-        <w:t xml:space="preserve">Afin d’alimenter la partie applicative, il est nécessaire de mettre en place une architecture backend complète et fiable. A l’instar du frontend, plusieurs choix s’offre à nous pour développer le côté serveur de l’application. Différent langage et Framework mature comme Django (Python), Ruby on Rails (Ruby) et </w:t>
-      </w:r>
-      <w:proofErr w:type="spellStart"/>
-      <w:r>
-        <w:t>Laravel</w:t>
-      </w:r>
-      <w:proofErr w:type="spellEnd"/>
-      <w:r>
-        <w:t xml:space="preserve"> (PHP) sont capable de fournir les outils nécessaires.</w:t>
-      </w:r>
-    </w:p>
-    <w:p>
-      <w:pPr>
-        <w:pStyle w:val="Corpsdetexte"/>
-      </w:pPr>
-      <w:r>
-        <w:t xml:space="preserve">Cependant, afin de rester sur une perspective et pour maximiser l’intégration avec </w:t>
-      </w:r>
-      <w:proofErr w:type="spellStart"/>
-      <w:r>
-        <w:t>React</w:t>
-      </w:r>
-      <w:proofErr w:type="spellEnd"/>
-      <w:r>
-        <w:t xml:space="preserve">, j’ai choisi d’opter pour Next.js. Next.js est un Framework développé et maintenu par </w:t>
-      </w:r>
-      <w:proofErr w:type="spellStart"/>
-      <w:r>
-        <w:t>Vercel</w:t>
-      </w:r>
-      <w:proofErr w:type="spellEnd"/>
-      <w:r>
-        <w:t xml:space="preserve"> et qui se base sur </w:t>
-      </w:r>
-      <w:proofErr w:type="spellStart"/>
-      <w:r>
-        <w:t>React</w:t>
-      </w:r>
-      <w:proofErr w:type="spellEnd"/>
-      <w:r>
-        <w:t>. Tout comme ce dernier Next.js utilise le Javascript et met à disposition une multitude d’outils pour alimenter l’application en donnée, définir des « </w:t>
-      </w:r>
-      <w:proofErr w:type="spellStart"/>
-      <w:r>
-        <w:t>endpoint</w:t>
-      </w:r>
-      <w:proofErr w:type="spellEnd"/>
-      <w:r>
-        <w:t xml:space="preserve"> API », gérer la navigation, etc. </w:t>
-      </w:r>
-      <w:r>
-        <w:t>La plus grande plus-value qu’il apporte est les « </w:t>
-      </w:r>
-      <w:proofErr w:type="spellStart"/>
-      <w:r>
-        <w:t>React</w:t>
-      </w:r>
-      <w:proofErr w:type="spellEnd"/>
-      <w:r>
-        <w:t xml:space="preserve"> Server Component ».</w:t>
+        <w:t>Afin d’alimenter la partie applicative, il est nécessaire de mettre en place une architecture backend complète et fiable. A l’instar du frontend, plusieurs choix s’offre à nous pour développer le côté serveur de l’application. Différent langage et Framework mature comme Django (Python), Ruby on Rails (Ruby) et Laravel (PHP) sont capable de fournir les outils nécessaires.</w:t>
+      </w:r>
+    </w:p>
+    <w:p>
+      <w:pPr>
+        <w:pStyle w:val="Corpsdetexte"/>
+      </w:pPr>
+      <w:r>
+        <w:t xml:space="preserve">Cependant, afin de rester sur une perspective et pour maximiser l’intégration avec React, j’ai choisi d’opter pour Next.js. Next.js est un Framework développé et maintenu par Vercel et qui se base sur React. Tout comme ce dernier Next.js utilise le Javascript et met à disposition une multitude d’outils pour alimenter l’application en donnée, définir des « endpoint API », gérer la navigation, etc. </w:t>
+      </w:r>
+      <w:r>
+        <w:t>La plus grande plus-value qu’il apporte est les « React Server Component ».</w:t>
       </w:r>
     </w:p>
     <w:p>
@@ -3253,15 +3189,7 @@
         <w:pStyle w:val="Titre3"/>
       </w:pPr>
       <w:r>
-        <w:t xml:space="preserve">Server </w:t>
-      </w:r>
-      <w:proofErr w:type="spellStart"/>
-      <w:r>
-        <w:t>Side</w:t>
-      </w:r>
-      <w:proofErr w:type="spellEnd"/>
-      <w:r>
-        <w:t xml:space="preserve"> Rendering</w:t>
+        <w:t>Server Side Rendering</w:t>
       </w:r>
     </w:p>
     <w:p>
@@ -3280,15 +3208,7 @@
         <w:t>rendu côté serveur (SSR)</w:t>
       </w:r>
       <w:r>
-        <w:t xml:space="preserve"> est une technique où le contenu de l'application est rendu sur le serveur avant d'être envoyé au client. Cela contraste avec le rendu côté client (Client-</w:t>
-      </w:r>
-      <w:proofErr w:type="spellStart"/>
-      <w:r>
-        <w:t>Side</w:t>
-      </w:r>
-      <w:proofErr w:type="spellEnd"/>
-      <w:r>
-        <w:t xml:space="preserve"> Rendering ou CSR) où le contenu est principalement généré par JavaScript exécuté dans le navigateur. SSR améliore le temps de chargement initial et le </w:t>
+        <w:t xml:space="preserve"> est une technique où le contenu de l'application est rendu sur le serveur avant d'être envoyé au client. Cela contraste avec le rendu côté client (Client-Side Rendering ou CSR) où le contenu est principalement généré par JavaScript exécuté dans le navigateur. SSR améliore le temps de chargement initial et le </w:t>
       </w:r>
       <w:r>
         <w:lastRenderedPageBreak/>
@@ -3299,46 +3219,16 @@
       <w:pPr>
         <w:pStyle w:val="Titre3"/>
       </w:pPr>
-      <w:proofErr w:type="spellStart"/>
-      <w:r>
-        <w:t>React</w:t>
-      </w:r>
-      <w:proofErr w:type="spellEnd"/>
-      <w:r>
-        <w:t xml:space="preserve"> Server Component</w:t>
-      </w:r>
-    </w:p>
-    <w:p>
-      <w:pPr>
-        <w:pStyle w:val="Corpsdetexte"/>
-      </w:pPr>
-      <w:r>
-        <w:t xml:space="preserve">Contrairement aux composants classiques de </w:t>
-      </w:r>
-      <w:proofErr w:type="spellStart"/>
-      <w:r>
-        <w:t>React</w:t>
-      </w:r>
-      <w:proofErr w:type="spellEnd"/>
-      <w:r>
-        <w:t xml:space="preserve">, les </w:t>
-      </w:r>
-      <w:r>
-        <w:t>« </w:t>
-      </w:r>
-      <w:proofErr w:type="spellStart"/>
-      <w:r>
-        <w:t>React</w:t>
-      </w:r>
-      <w:proofErr w:type="spellEnd"/>
-      <w:r>
-        <w:t xml:space="preserve"> Server Components</w:t>
-      </w:r>
-      <w:r>
-        <w:t> »</w:t>
-      </w:r>
-      <w:r>
-        <w:t xml:space="preserve"> sont exécutés sur le serveur. Cela signifie que le code de ces composants n'est pas envoyé au client, ce qui réduit la quantité de JavaScript que le navigateur doit télécharger et exécuter. En pratique, cela permet de rendre les parties statiques ou prévisibles de l'interface utilisateur plus rapidement et de manière plus efficace.</w:t>
+      <w:r>
+        <w:t>React Server Component</w:t>
+      </w:r>
+    </w:p>
+    <w:p>
+      <w:pPr>
+        <w:pStyle w:val="Corpsdetexte"/>
+      </w:pPr>
+      <w:r>
+        <w:t>Contrairement aux composants classiques de React, les « React Server Components » sont exécutés sur le serveur. Cela signifie que le code de ces composants n'est pas envoyé au client, ce qui réduit la quantité de JavaScript que le navigateur doit télécharger et exécuter. En pratique, cela permet de rendre les parties statiques ou prévisibles de l'interface utilisateur plus rapidement et de manière plus efficace.</w:t>
       </w:r>
     </w:p>
     <w:p>
@@ -3364,23 +3254,7 @@
         <w:pStyle w:val="Corpsdetexte"/>
       </w:pPr>
       <w:r>
-        <w:t>Afin de s’adapter au divers service existent sur le marché, j’utiliserais une base de données PostgreSQL hébergé par le Saas « </w:t>
-      </w:r>
-      <w:proofErr w:type="spellStart"/>
-      <w:r>
-        <w:t>Neon</w:t>
-      </w:r>
-      <w:proofErr w:type="spellEnd"/>
-      <w:r>
-        <w:t xml:space="preserve"> Tech ». Ce service est reconnu et approuvé par différent organisme notamment </w:t>
-      </w:r>
-      <w:proofErr w:type="spellStart"/>
-      <w:r>
-        <w:t>Vercel</w:t>
-      </w:r>
-      <w:proofErr w:type="spellEnd"/>
-      <w:r>
-        <w:t xml:space="preserve">. </w:t>
+        <w:t xml:space="preserve">Afin de s’adapter au divers service existent sur le marché, j’utiliserais une base de données PostgreSQL hébergé par le Saas « Neon Tech ». Ce service est reconnu et approuvé par différent organisme notamment Vercel. </w:t>
       </w:r>
     </w:p>
     <w:p>
@@ -3400,37 +3274,16 @@
       <w:r>
         <w:t xml:space="preserve">En ce qui concerne l’hébergement de l’application, </w:t>
       </w:r>
-      <w:proofErr w:type="spellStart"/>
-      <w:r>
-        <w:t>Vercel</w:t>
-      </w:r>
-      <w:proofErr w:type="spellEnd"/>
-      <w:r>
-        <w:t xml:space="preserve"> propose des services d’hébergement pour les applications Next.js. Ce service est le choix idéal pour déployer l’application en production est avoir un service fiable, disponible et sans engager de coût. </w:t>
-      </w:r>
-    </w:p>
-    <w:p>
-      <w:pPr>
-        <w:pStyle w:val="Corpsdetexte"/>
-      </w:pPr>
-      <w:r>
-        <w:t xml:space="preserve">D’autre service plus réputé comme AWS, </w:t>
-      </w:r>
-      <w:proofErr w:type="spellStart"/>
-      <w:r>
-        <w:t>Infomaniak</w:t>
-      </w:r>
-      <w:proofErr w:type="spellEnd"/>
-      <w:r>
-        <w:t xml:space="preserve">, </w:t>
-      </w:r>
-      <w:proofErr w:type="spellStart"/>
-      <w:r>
-        <w:t>Hostinger</w:t>
-      </w:r>
-      <w:proofErr w:type="spellEnd"/>
-      <w:r>
-        <w:t xml:space="preserve"> et autre Saas aurais également pu être de bonne option si un budget avait été mis à disposition</w:t>
+      <w:r>
+        <w:t xml:space="preserve">Vercel propose des services d’hébergement pour les applications Next.js. Ce service est le choix idéal pour déployer l’application en production est avoir un service fiable, disponible et sans engager de coût. </w:t>
+      </w:r>
+    </w:p>
+    <w:p>
+      <w:pPr>
+        <w:pStyle w:val="Corpsdetexte"/>
+      </w:pPr>
+      <w:r>
+        <w:t>D’autre service plus réputé comme AWS, Infomaniak, Hostinger et autre Saas aurais également pu être de bonne option si un budget avait été mis à disposition</w:t>
       </w:r>
       <w:r>
         <w:t xml:space="preserve"> pour le déploiement de l’application</w:t>
@@ -3491,34 +3344,16 @@
       <w:pPr>
         <w:pStyle w:val="Titre3"/>
       </w:pPr>
-      <w:proofErr w:type="spellStart"/>
       <w:r>
         <w:t>Github</w:t>
       </w:r>
-      <w:proofErr w:type="spellEnd"/>
-    </w:p>
-    <w:p>
-      <w:pPr>
-        <w:pStyle w:val="Corpsdetexte"/>
-      </w:pPr>
-      <w:r>
-        <w:t xml:space="preserve">Pour sauvegarder ce développement et pouvoir le partager, un espace sur </w:t>
-      </w:r>
-      <w:proofErr w:type="spellStart"/>
-      <w:r>
-        <w:t>Github</w:t>
-      </w:r>
-      <w:proofErr w:type="spellEnd"/>
-      <w:r>
-        <w:t xml:space="preserve"> sera en place. Il permettra d’avoir un graphique de l’ensemble du projet. Un espace sur </w:t>
-      </w:r>
-      <w:proofErr w:type="spellStart"/>
-      <w:r>
-        <w:t>Gihlab</w:t>
-      </w:r>
-      <w:proofErr w:type="spellEnd"/>
-      <w:r>
-        <w:t xml:space="preserve"> aurait également pu faire l’affaire mais les points clés de </w:t>
+    </w:p>
+    <w:p>
+      <w:pPr>
+        <w:pStyle w:val="Corpsdetexte"/>
+      </w:pPr>
+      <w:r>
+        <w:t xml:space="preserve">Pour sauvegarder ce développement et pouvoir le partager, un espace sur Github sera en place. Il permettra d’avoir un graphique de l’ensemble du projet. Un espace sur Gihlab aurait également pu faire l’affaire mais les points clés de </w:t>
       </w:r>
       <w:r>
         <w:t>cet outil</w:t>
@@ -3547,6 +3382,42 @@
       <w:pPr>
         <w:pStyle w:val="Titre2"/>
       </w:pPr>
+      <w:r>
+        <w:t>Authentification</w:t>
+      </w:r>
+    </w:p>
+    <w:p>
+      <w:pPr>
+        <w:pStyle w:val="Corpsdetexte"/>
+      </w:pPr>
+      <w:r>
+        <w:t xml:space="preserve">Les utilisateurs de cette application seront dans l’obligation de se connecter. Après étude de la meilleure façon d’attribué de façon privé les différentes données créer par l’utilisateur, un système d’authentification est la solution la plus judicieuse. </w:t>
+      </w:r>
+      <w:r>
+        <w:t>Pour garder une application simple dans son fonctionnement et utilisé des méthodes récentes et sécurisées, j’implémenterais une fonctionnalité de Single-Sign on (SSO) : OpenIDConnect.</w:t>
+      </w:r>
+      <w:r>
+        <w:t xml:space="preserve"> Cette méthode permet limiter l’infrastructure de base de données à mettre en place tout en gardant des authentifications sécurisé et fédéré par des services reconnu comme Google, Github, Notio</w:t>
+      </w:r>
+      <w:r>
+        <w:t>n</w:t>
+      </w:r>
+      <w:r>
+        <w:t>, etc.</w:t>
+      </w:r>
+    </w:p>
+    <w:p>
+      <w:pPr>
+        <w:pStyle w:val="Titre3"/>
+      </w:pPr>
+      <w:r>
+        <w:t>OAuth</w:t>
+      </w:r>
+    </w:p>
+    <w:p>
+      <w:pPr>
+        <w:pStyle w:val="Titre2"/>
+      </w:pPr>
       <w:bookmarkStart w:id="26" w:name="_Toc170465930"/>
       <w:r>
         <w:t>Scénario</w:t>
@@ -3555,6 +3426,49 @@
     </w:p>
     <w:p>
       <w:pPr>
+        <w:pStyle w:val="Corpsdetexte"/>
+      </w:pPr>
+      <w:r>
+        <w:t xml:space="preserve">Les scénarios seront les objets racines de la bibliothèque de données de l’utilisateurs. Ils agiront comme conteneur des personnages. Ils </w:t>
+      </w:r>
+      <w:r>
+        <w:t xml:space="preserve">serviront de point de repère et pour les utilisateurs afin qu’ils puissent s’y retrouver dans leur gestion de différent JDR. </w:t>
+      </w:r>
+    </w:p>
+    <w:p>
+      <w:pPr>
+        <w:pStyle w:val="Titre3"/>
+      </w:pPr>
+      <w:r>
+        <w:t>Création</w:t>
+      </w:r>
+    </w:p>
+    <w:p>
+      <w:pPr>
+        <w:pStyle w:val="Corpsdetexte"/>
+      </w:pPr>
+      <w:r>
+        <w:t>Depuis la page d’accueil, les utilisateurs pourront et devront créer leur scénario au travers d’un formulaire simple et accessible avec 3 champs (nom, univers, description). Une fois créé, ils apparaîtront sur cette même page et pourront être accéder plus en détail pour la création de personnage au moyen d’un clic.</w:t>
+      </w:r>
+    </w:p>
+    <w:p>
+      <w:pPr>
+        <w:pStyle w:val="Titre3"/>
+      </w:pPr>
+      <w:r>
+        <w:t>Suppression</w:t>
+      </w:r>
+    </w:p>
+    <w:p>
+      <w:pPr>
+        <w:pStyle w:val="Corpsdetexte"/>
+      </w:pPr>
+      <w:r>
+        <w:t>Un bouton sera à disposition pour supprimer le scénario si nécessaire. A noter que si les personnages présents ne sont pas réutilisés dans d’autre scénario alors ils seront, eux aussi, complètement supprimés.</w:t>
+      </w:r>
+    </w:p>
+    <w:p>
+      <w:pPr>
         <w:pStyle w:val="Titre2"/>
       </w:pPr>
       <w:bookmarkStart w:id="27" w:name="_Toc170465931"/>
@@ -3565,6 +3479,105 @@
     </w:p>
     <w:p>
       <w:pPr>
+        <w:pStyle w:val="Corpsdetexte"/>
+      </w:pPr>
+      <w:r>
+        <w:t>Les personnages sont les données qu’on cherche en particulier à gérer. De ce fait, ils intègrent un peu plus de fonctionnalité que les autres aspects de l’application. Ils pourront être crée de façon manuelle, en remplissant tous les champs à la main, de façon semi-automatique, en laissant l’aléatoire décidé de certains paramètres, ou complétement aléatoire avec l’aide de l’intelligence artificielle.</w:t>
+      </w:r>
+    </w:p>
+    <w:p>
+      <w:pPr>
+        <w:pStyle w:val="Titre3"/>
+      </w:pPr>
+      <w:r>
+        <w:lastRenderedPageBreak/>
+        <w:t>Création</w:t>
+      </w:r>
+    </w:p>
+    <w:p>
+      <w:pPr>
+        <w:pStyle w:val="Corpsdetexte"/>
+      </w:pPr>
+      <w:r>
+        <w:t>Une fois sur la page de détail d’un scénario l’utilisateur pourra accéder à l’interface de création d’un personnage pour ce même scénario. A partir de ce point, il sera amené à rentrer les champs obligatoires pour pouvoir soumettre le formulaire et créer son personnage. Cette option laisse tout le soin à l’utilisateur de construire un personnage qu’il juge adapté à son JDR.</w:t>
+      </w:r>
+    </w:p>
+    <w:p>
+      <w:pPr>
+        <w:pStyle w:val="Corpsdetexte"/>
+      </w:pPr>
+      <w:r>
+        <w:t xml:space="preserve">Afin de répondre à un de </w:t>
+      </w:r>
+      <w:r>
+        <w:t>besoin principal</w:t>
+      </w:r>
+      <w:r>
+        <w:t xml:space="preserve"> des utilisateurs, qui est de pouvoir créer des PNJ rapidement, certains champs </w:t>
+      </w:r>
+      <w:r>
+        <w:t>disposent</w:t>
+      </w:r>
+      <w:r>
+        <w:t xml:space="preserve"> de bouton qui permettent d’inscrire une valeur aléatoire.</w:t>
+      </w:r>
+    </w:p>
+    <w:p>
+      <w:pPr>
+        <w:pStyle w:val="Titre3"/>
+      </w:pPr>
+      <w:r>
+        <w:t>Modification</w:t>
+      </w:r>
+    </w:p>
+    <w:p>
+      <w:pPr>
+        <w:pStyle w:val="Corpsdetexte"/>
+      </w:pPr>
+      <w:r>
+        <w:t>Pour persister le personnage dans le temps et le faire évoluer, il est toujours possible de modifier certaines caractéristiques de ce dernier. Au travers des différentes aventure, il se peut que le personnage change et, s’il est réutilisé dans un autre scénario, on souhaite garder sa fiche comme elle devrait l’être. C’est pourquoi il est indispensable de pouvoir avoir la possibilité de le modifié en tout temps.</w:t>
+      </w:r>
+    </w:p>
+    <w:p>
+      <w:pPr>
+        <w:pStyle w:val="Titre3"/>
+      </w:pPr>
+      <w:r>
+        <w:t>Importation</w:t>
+      </w:r>
+    </w:p>
+    <w:p>
+      <w:pPr>
+        <w:pStyle w:val="Corpsdetexte"/>
+      </w:pPr>
+      <w:r>
+        <w:t>Comme mentionné précédemment, après des aventures, les MJs pourraient avoir envie de réintégré un personnage dans une nouveau scénario (suite d’aventure, référence, PNJ). Pour ce faire, les utilisateurs auront la possibilité de pouvoir importer des personnages déjà existant dans d’autre scénario. Ces personnages de sont pas de copie conforme. Il s’agit de la même fiche, ce qui veut dire que tout changement apporté à cette dernière se verront répercuté autant pour un scénario qu’un autre.</w:t>
+      </w:r>
+    </w:p>
+    <w:p>
+      <w:pPr>
+        <w:pStyle w:val="Titre3"/>
+      </w:pPr>
+      <w:r>
+        <w:t>Suppres</w:t>
+      </w:r>
+      <w:r>
+        <w:t>s</w:t>
+      </w:r>
+      <w:r>
+        <w:t>ion</w:t>
+      </w:r>
+    </w:p>
+    <w:p>
+      <w:pPr>
+        <w:pStyle w:val="Corpsdetexte"/>
+      </w:pPr>
+      <w:r>
+        <w:t xml:space="preserve">Une page sera dédiée aux personnages créer par l’utilisateur. Elle a pour objectif d’offrir une vue d’ensemble sur eux afin de s’y retrouver. C’est également depuis cette page que l’utilisateur pourra faire du tri dans ses personnages s’il décide de vouloir en retirer pour diverses raisons. </w:t>
+      </w:r>
+    </w:p>
+    <w:p>
+      <w:pPr>
         <w:pStyle w:val="Titre2"/>
       </w:pPr>
       <w:bookmarkStart w:id="28" w:name="_Toc170465932"/>
@@ -3574,6 +3587,99 @@
       <w:bookmarkEnd w:id="28"/>
     </w:p>
     <w:p>
+      <w:pPr>
+        <w:pStyle w:val="Corpsdetexte"/>
+      </w:pPr>
+      <w:r>
+        <w:t>Les armes sont une composante complémentaire aux personnages. Elles s’attribuent uniquement à ces derniers. Le but est de pouvoir garder la référence de l’équipement directement sur eux. A l’image de certains attributs que le personnage possède, les armes disposent elles aussi de leur attribut propre.</w:t>
+      </w:r>
+    </w:p>
+    <w:p>
+      <w:pPr>
+        <w:pStyle w:val="Titre3"/>
+      </w:pPr>
+      <w:r>
+        <w:lastRenderedPageBreak/>
+        <w:t>Création</w:t>
+      </w:r>
+    </w:p>
+    <w:p>
+      <w:pPr>
+        <w:pStyle w:val="Corpsdetexte"/>
+      </w:pPr>
+      <w:r>
+        <w:t>A la différence des personnages, les armes pourront être crée dans une page qui englobe la création et la visualisation d’attribut que j’aborderais dans le point suivant. Ces armes pourront donc être crée dans une page de gestion au travers d’un formulaire similaire à celui des personnages.</w:t>
+      </w:r>
+    </w:p>
+    <w:p>
+      <w:pPr>
+        <w:pStyle w:val="Titre3"/>
+      </w:pPr>
+      <w:r>
+        <w:t>Suppression</w:t>
+      </w:r>
+    </w:p>
+    <w:p>
+      <w:pPr>
+        <w:pStyle w:val="Corpsdetexte"/>
+      </w:pPr>
+      <w:r>
+        <w:t>Depuis la même vue, il est possible de supprimer ces mes armes à l’aide d’un bouton. Les armes sont des éléments propres à l’utilisateurs qui les a créés</w:t>
+      </w:r>
+      <w:r>
+        <w:t xml:space="preserve"> tout comme les scénarios et personnages.</w:t>
+      </w:r>
+    </w:p>
+    <w:p>
+      <w:pPr>
+        <w:pStyle w:val="Titre2"/>
+      </w:pPr>
+      <w:r>
+        <w:t>Attribut d’arme/de personnage</w:t>
+      </w:r>
+    </w:p>
+    <w:p>
+      <w:pPr>
+        <w:pStyle w:val="Corpsdetexte"/>
+      </w:pPr>
+      <w:r>
+        <w:t>Enfin, les attributs d’arme et/ou de personnage sont les seules variables communes aux différents utilisateurs</w:t>
+      </w:r>
+      <w:r>
+        <w:t>. En effet, afin d’avoir les mêmes bases sur ce qu’il est disponible de créer, les attributs sont globaux. Ils ne peuvent être créé que par les utilisateurs disposant des droits suffisants pour exécuter cette action. Néanmoins, même si la majorité des utilisateurs ne seront pas habilité à pouvoir créer des attributs, ils peuvent tout de même remplir le même formulaire et suggérer un attribut.</w:t>
+      </w:r>
+    </w:p>
+    <w:p>
+      <w:pPr>
+        <w:pStyle w:val="Titre3"/>
+      </w:pPr>
+      <w:r>
+        <w:t>Création</w:t>
+      </w:r>
+    </w:p>
+    <w:p>
+      <w:pPr>
+        <w:pStyle w:val="Corpsdetexte"/>
+      </w:pPr>
+      <w:r>
+        <w:t>Depuis la même page dans laquelle il est possible de créer des armes, les MJ pourront créer et visualiser les attributs. Certains attributs ont la possibilité d’embarquer une description avec eux. Cette description sera utile sur la fiche de personnage pour avoir rapidement des informations complémentaires lié à l’attribut.</w:t>
+      </w:r>
+    </w:p>
+    <w:p>
+      <w:pPr>
+        <w:pStyle w:val="Titre3"/>
+      </w:pPr>
+      <w:r>
+        <w:t>Suggestion</w:t>
+      </w:r>
+    </w:p>
+    <w:p>
+      <w:pPr>
+        <w:pStyle w:val="Corpsdetexte"/>
+      </w:pPr>
+      <w:r>
+        <w:t>Pour les utilisateurs qui ne dispose pas de droit suffisant pour créer des attributs, ils peuvent tout de même soumettre leur formulaire ce qui créera une suggestion. Ces suggestions apparaîtront dans une page dédiée uniquement par les utilisateurs disposant de droit privilégié. Ainsi ils pourront visualiser les attributs et jugé par eux même s’il est intéressant de les ajoutées à la bibliothèque d’attribut.</w:t>
+      </w:r>
       <w:r>
         <w:br w:type="page"/>
       </w:r>
@@ -5634,15 +5740,21 @@
 </file>
 
 <file path=customXml/item1.xml><?xml version="1.0" encoding="utf-8"?>
-<?mso-contentType ?>
-<FormTemplates xmlns="http://schemas.microsoft.com/sharepoint/v3/contenttype/forms">
-  <Display>DocumentLibraryForm</Display>
-  <Edit>DocumentLibraryForm</Edit>
-  <New>DocumentLibraryForm</New>
-</FormTemplates>
+<p:properties xmlns:p="http://schemas.microsoft.com/office/2006/metadata/properties" xmlns:xsi="http://www.w3.org/2001/XMLSchema-instance" xmlns:pc="http://schemas.microsoft.com/office/infopath/2007/PartnerControls">
+  <documentManagement>
+    <lcf76f155ced4ddcb4097134ff3c332f xmlns="2973953b-47a0-44b2-bc78-998c310f71a1">
+      <Terms xmlns="http://schemas.microsoft.com/office/infopath/2007/PartnerControls"/>
+    </lcf76f155ced4ddcb4097134ff3c332f>
+    <TaxCatchAll xmlns="2ff3f30f-d827-4db2-90e2-f1791af4cee3" xsi:nil="true"/>
+  </documentManagement>
+</p:properties>
 </file>
 
 <file path=customXml/item2.xml><?xml version="1.0" encoding="utf-8"?>
+<b:Sources xmlns:b="http://schemas.openxmlformats.org/officeDocument/2006/bibliography" xmlns="http://schemas.openxmlformats.org/officeDocument/2006/bibliography" SelectedStyle="\APA.XSL" StyleName="APA"/>
+</file>
+
+<file path=customXml/item3.xml><?xml version="1.0" encoding="utf-8"?>
 <ct:contentTypeSchema xmlns:ct="http://schemas.microsoft.com/office/2006/metadata/contentType" xmlns:ma="http://schemas.microsoft.com/office/2006/metadata/properties/metaAttributes" ct:_="" ma:_="" ma:contentTypeName="Document" ma:contentTypeID="0x0101007436039429CCDF4CA89D9F35E729D1B9" ma:contentTypeVersion="13" ma:contentTypeDescription="Crée un document." ma:contentTypeScope="" ma:versionID="80722ec131e28028b8e8c187ddf51aca">
   <xsd:schema xmlns:xsd="http://www.w3.org/2001/XMLSchema" xmlns:xs="http://www.w3.org/2001/XMLSchema" xmlns:p="http://schemas.microsoft.com/office/2006/metadata/properties" xmlns:ns2="2973953b-47a0-44b2-bc78-998c310f71a1" xmlns:ns3="2ff3f30f-d827-4db2-90e2-f1791af4cee3" targetNamespace="http://schemas.microsoft.com/office/2006/metadata/properties" ma:root="true" ma:fieldsID="902e5bbb144dd885e975aa0c088367b4" ns2:_="" ns3:_="">
     <xsd:import namespace="2973953b-47a0-44b2-bc78-998c310f71a1"/>
@@ -5851,30 +5963,35 @@
 </ct:contentTypeSchema>
 </file>
 
-<file path=customXml/item3.xml><?xml version="1.0" encoding="utf-8"?>
-<b:Sources xmlns:b="http://schemas.openxmlformats.org/officeDocument/2006/bibliography" xmlns="http://schemas.openxmlformats.org/officeDocument/2006/bibliography" SelectedStyle="\APA.XSL" StyleName="APA"/>
-</file>
-
 <file path=customXml/item4.xml><?xml version="1.0" encoding="utf-8"?>
-<p:properties xmlns:p="http://schemas.microsoft.com/office/2006/metadata/properties" xmlns:xsi="http://www.w3.org/2001/XMLSchema-instance" xmlns:pc="http://schemas.microsoft.com/office/infopath/2007/PartnerControls">
-  <documentManagement>
-    <lcf76f155ced4ddcb4097134ff3c332f xmlns="2973953b-47a0-44b2-bc78-998c310f71a1">
-      <Terms xmlns="http://schemas.microsoft.com/office/infopath/2007/PartnerControls"/>
-    </lcf76f155ced4ddcb4097134ff3c332f>
-    <TaxCatchAll xmlns="2ff3f30f-d827-4db2-90e2-f1791af4cee3" xsi:nil="true"/>
-  </documentManagement>
-</p:properties>
+<?mso-contentType ?>
+<FormTemplates xmlns="http://schemas.microsoft.com/sharepoint/v3/contenttype/forms">
+  <Display>DocumentLibraryForm</Display>
+  <Edit>DocumentLibraryForm</Edit>
+  <New>DocumentLibraryForm</New>
+</FormTemplates>
 </file>
 
 <file path=customXml/itemProps1.xml><?xml version="1.0" encoding="utf-8"?>
-<ds:datastoreItem xmlns:ds="http://schemas.openxmlformats.org/officeDocument/2006/customXml" ds:itemID="{70D10EAF-2C13-4F31-8648-6FBA5A46ABF4}">
+<ds:datastoreItem xmlns:ds="http://schemas.openxmlformats.org/officeDocument/2006/customXml" ds:itemID="{03AF427C-BF46-45DF-BD4D-16D9D13F1E6E}">
   <ds:schemaRefs>
-    <ds:schemaRef ds:uri="http://schemas.microsoft.com/sharepoint/v3/contenttype/forms"/>
+    <ds:schemaRef ds:uri="http://schemas.microsoft.com/office/2006/metadata/properties"/>
+    <ds:schemaRef ds:uri="http://schemas.microsoft.com/office/infopath/2007/PartnerControls"/>
+    <ds:schemaRef ds:uri="2973953b-47a0-44b2-bc78-998c310f71a1"/>
+    <ds:schemaRef ds:uri="2ff3f30f-d827-4db2-90e2-f1791af4cee3"/>
   </ds:schemaRefs>
 </ds:datastoreItem>
 </file>
 
 <file path=customXml/itemProps2.xml><?xml version="1.0" encoding="utf-8"?>
+<ds:datastoreItem xmlns:ds="http://schemas.openxmlformats.org/officeDocument/2006/customXml" ds:itemID="{094037A2-5DC3-4F59-8ABE-6636A94D4E5B}">
+  <ds:schemaRefs>
+    <ds:schemaRef ds:uri="http://schemas.openxmlformats.org/officeDocument/2006/bibliography"/>
+  </ds:schemaRefs>
+</ds:datastoreItem>
+</file>
+
+<file path=customXml/itemProps3.xml><?xml version="1.0" encoding="utf-8"?>
 <ds:datastoreItem xmlns:ds="http://schemas.openxmlformats.org/officeDocument/2006/customXml" ds:itemID="{F9087985-3906-420C-B1AF-EDAFA442C7B7}">
   <ds:schemaRefs>
     <ds:schemaRef ds:uri="http://schemas.microsoft.com/office/2006/metadata/contentType"/>
@@ -5893,21 +6010,10 @@
 </ds:datastoreItem>
 </file>
 
-<file path=customXml/itemProps3.xml><?xml version="1.0" encoding="utf-8"?>
-<ds:datastoreItem xmlns:ds="http://schemas.openxmlformats.org/officeDocument/2006/customXml" ds:itemID="{094037A2-5DC3-4F59-8ABE-6636A94D4E5B}">
+<file path=customXml/itemProps4.xml><?xml version="1.0" encoding="utf-8"?>
+<ds:datastoreItem xmlns:ds="http://schemas.openxmlformats.org/officeDocument/2006/customXml" ds:itemID="{70D10EAF-2C13-4F31-8648-6FBA5A46ABF4}">
   <ds:schemaRefs>
-    <ds:schemaRef ds:uri="http://schemas.openxmlformats.org/officeDocument/2006/bibliography"/>
-  </ds:schemaRefs>
-</ds:datastoreItem>
-</file>
-
-<file path=customXml/itemProps4.xml><?xml version="1.0" encoding="utf-8"?>
-<ds:datastoreItem xmlns:ds="http://schemas.openxmlformats.org/officeDocument/2006/customXml" ds:itemID="{03AF427C-BF46-45DF-BD4D-16D9D13F1E6E}">
-  <ds:schemaRefs>
-    <ds:schemaRef ds:uri="http://schemas.microsoft.com/office/2006/metadata/properties"/>
-    <ds:schemaRef ds:uri="http://schemas.microsoft.com/office/infopath/2007/PartnerControls"/>
-    <ds:schemaRef ds:uri="2973953b-47a0-44b2-bc78-998c310f71a1"/>
-    <ds:schemaRef ds:uri="2ff3f30f-d827-4db2-90e2-f1791af4cee3"/>
+    <ds:schemaRef ds:uri="http://schemas.microsoft.com/sharepoint/v3/contenttype/forms"/>
   </ds:schemaRefs>
 </ds:datastoreItem>
 </file>
</xml_diff>